<commit_message>
Scrum Finalization, .c and .h heather added
</commit_message>
<xml_diff>
--- a/Documents/ScrumReports/ms2-scrum-reportgroup5.docx
+++ b/Documents/ScrumReports/ms2-scrum-reportgroup5.docx
@@ -36,7 +36,7 @@
         <w:t>GROUP</w:t>
       </w:r>
       <w:r>
-        <w:t>: _____________</w:t>
+        <w:t xml:space="preserve">: </w:t>
       </w:r>
       <w:r>
         <w:t>5</w:t>
@@ -849,30 +849,22 @@
                 <w:sz w:val="24"/>
                 <w:szCs w:val="24"/>
               </w:rPr>
-              <w:t>, structure check</w:t>
-            </w:r>
-          </w:p>
-        </w:tc>
-        <w:tc>
-          <w:tcPr>
-            <w:tcW w:w="3117" w:type="dxa"/>
-          </w:tcPr>
-          <w:p>
-            <w:pPr>
+              <w:t xml:space="preserve">, </w:t>
+            </w:r>
+            <w:r>
               <w:rPr>
                 <w:b/>
                 <w:bCs/>
                 <w:sz w:val="24"/>
                 <w:szCs w:val="24"/>
               </w:rPr>
-            </w:pPr>
-          </w:p>
-        </w:tc>
-      </w:tr>
-      <w:tr>
-        <w:tc>
-          <w:tcPr>
-            <w:tcW w:w="2155" w:type="dxa"/>
+              <w:t>Data structures</w:t>
+            </w:r>
+          </w:p>
+        </w:tc>
+        <w:tc>
+          <w:tcPr>
+            <w:tcW w:w="3117" w:type="dxa"/>
           </w:tcPr>
           <w:p>
             <w:pPr>
@@ -885,16 +877,20 @@
             </w:pPr>
             <w:r>
               <w:rPr>
+                <w:b/>
+                <w:bCs/>
                 <w:sz w:val="24"/>
                 <w:szCs w:val="24"/>
               </w:rPr>
-              <w:t>Julia Alekseev</w:t>
-            </w:r>
-          </w:p>
-        </w:tc>
-        <w:tc>
-          <w:tcPr>
-            <w:tcW w:w="4078" w:type="dxa"/>
+              <w:t>NO</w:t>
+            </w:r>
+          </w:p>
+        </w:tc>
+      </w:tr>
+      <w:tr>
+        <w:tc>
+          <w:tcPr>
+            <w:tcW w:w="2155" w:type="dxa"/>
           </w:tcPr>
           <w:p>
             <w:pPr>
@@ -907,18 +903,16 @@
             </w:pPr>
             <w:r>
               <w:rPr>
-                <w:b/>
-                <w:bCs/>
                 <w:sz w:val="24"/>
                 <w:szCs w:val="24"/>
               </w:rPr>
-              <w:t>Reflection, input.c and input.h</w:t>
-            </w:r>
-          </w:p>
-        </w:tc>
-        <w:tc>
-          <w:tcPr>
-            <w:tcW w:w="3117" w:type="dxa"/>
+              <w:t>Julia Alekseev</w:t>
+            </w:r>
+          </w:p>
+        </w:tc>
+        <w:tc>
+          <w:tcPr>
+            <w:tcW w:w="4078" w:type="dxa"/>
           </w:tcPr>
           <w:p>
             <w:pPr>
@@ -929,35 +923,29 @@
                 <w:szCs w:val="24"/>
               </w:rPr>
             </w:pPr>
-          </w:p>
-        </w:tc>
-      </w:tr>
-      <w:tr>
-        <w:tc>
-          <w:tcPr>
-            <w:tcW w:w="2155" w:type="dxa"/>
-          </w:tcPr>
-          <w:p>
-            <w:pPr>
+            <w:r>
               <w:rPr>
                 <w:b/>
                 <w:bCs/>
                 <w:sz w:val="24"/>
                 <w:szCs w:val="24"/>
               </w:rPr>
-            </w:pPr>
-            <w:r>
-              <w:rPr>
+              <w:t>Reflection, input.c and input.h</w:t>
+            </w:r>
+            <w:r>
+              <w:rPr>
+                <w:b/>
+                <w:bCs/>
                 <w:sz w:val="24"/>
                 <w:szCs w:val="24"/>
               </w:rPr>
-              <w:t>Audrey Mary Duzon</w:t>
-            </w:r>
-          </w:p>
-        </w:tc>
-        <w:tc>
-          <w:tcPr>
-            <w:tcW w:w="4078" w:type="dxa"/>
+              <w:t>, scrum, Test plan</w:t>
+            </w:r>
+          </w:p>
+        </w:tc>
+        <w:tc>
+          <w:tcPr>
+            <w:tcW w:w="3117" w:type="dxa"/>
           </w:tcPr>
           <w:p>
             <w:pPr>
@@ -975,13 +963,15 @@
                 <w:sz w:val="24"/>
                 <w:szCs w:val="24"/>
               </w:rPr>
-              <w:t>Git organization</w:t>
-            </w:r>
-          </w:p>
-        </w:tc>
-        <w:tc>
-          <w:tcPr>
-            <w:tcW w:w="3117" w:type="dxa"/>
+              <w:t>NO</w:t>
+            </w:r>
+          </w:p>
+        </w:tc>
+      </w:tr>
+      <w:tr>
+        <w:tc>
+          <w:tcPr>
+            <w:tcW w:w="2155" w:type="dxa"/>
           </w:tcPr>
           <w:p>
             <w:pPr>
@@ -992,45 +982,37 @@
                 <w:szCs w:val="24"/>
               </w:rPr>
             </w:pPr>
-          </w:p>
-        </w:tc>
-      </w:tr>
-      <w:tr>
-        <w:tc>
-          <w:tcPr>
-            <w:tcW w:w="2155" w:type="dxa"/>
-          </w:tcPr>
-          <w:p>
-            <w:pPr>
-              <w:rPr>
-                <w:b/>
-                <w:bCs/>
+            <w:r>
+              <w:rPr>
                 <w:sz w:val="24"/>
                 <w:szCs w:val="24"/>
               </w:rPr>
-            </w:pPr>
-            <w:r>
-              <w:rPr>
+              <w:t>Audrey Mary Duzon</w:t>
+            </w:r>
+          </w:p>
+        </w:tc>
+        <w:tc>
+          <w:tcPr>
+            <w:tcW w:w="4078" w:type="dxa"/>
+          </w:tcPr>
+          <w:p>
+            <w:pPr>
+              <w:rPr>
+                <w:b/>
+                <w:bCs/>
                 <w:sz w:val="24"/>
                 <w:szCs w:val="24"/>
               </w:rPr>
-              <w:t>Tae Yong Eom</w:t>
-            </w:r>
-          </w:p>
-        </w:tc>
-        <w:tc>
-          <w:tcPr>
-            <w:tcW w:w="4078" w:type="dxa"/>
-          </w:tcPr>
-          <w:p>
-            <w:pPr>
+            </w:pPr>
+            <w:r>
               <w:rPr>
                 <w:b/>
                 <w:bCs/>
                 <w:sz w:val="24"/>
                 <w:szCs w:val="24"/>
               </w:rPr>
-            </w:pPr>
+              <w:t xml:space="preserve">Test plan, </w:t>
+            </w:r>
             <w:r>
               <w:rPr>
                 <w:b/>
@@ -1038,30 +1020,22 @@
                 <w:sz w:val="24"/>
                 <w:szCs w:val="24"/>
               </w:rPr>
-              <w:t>Test Plan, validations</w:t>
-            </w:r>
-          </w:p>
-        </w:tc>
-        <w:tc>
-          <w:tcPr>
-            <w:tcW w:w="3117" w:type="dxa"/>
-          </w:tcPr>
-          <w:p>
-            <w:pPr>
+              <w:t>Git organization</w:t>
+            </w:r>
+            <w:r>
               <w:rPr>
                 <w:b/>
                 <w:bCs/>
                 <w:sz w:val="24"/>
                 <w:szCs w:val="24"/>
               </w:rPr>
-            </w:pPr>
-          </w:p>
-        </w:tc>
-      </w:tr>
-      <w:tr>
-        <w:tc>
-          <w:tcPr>
-            <w:tcW w:w="2155" w:type="dxa"/>
+              <w:t>, Jira track, Finalization before submission</w:t>
+            </w:r>
+          </w:p>
+        </w:tc>
+        <w:tc>
+          <w:tcPr>
+            <w:tcW w:w="3117" w:type="dxa"/>
           </w:tcPr>
           <w:p>
             <w:pPr>
@@ -1074,16 +1048,20 @@
             </w:pPr>
             <w:r>
               <w:rPr>
+                <w:b/>
+                <w:bCs/>
                 <w:sz w:val="24"/>
                 <w:szCs w:val="24"/>
               </w:rPr>
-              <w:t>Azad Zeynalov</w:t>
-            </w:r>
-          </w:p>
-        </w:tc>
-        <w:tc>
-          <w:tcPr>
-            <w:tcW w:w="4078" w:type="dxa"/>
+              <w:t>NO</w:t>
+            </w:r>
+          </w:p>
+        </w:tc>
+      </w:tr>
+      <w:tr>
+        <w:tc>
+          <w:tcPr>
+            <w:tcW w:w="2155" w:type="dxa"/>
           </w:tcPr>
           <w:p>
             <w:pPr>
@@ -1094,21 +1072,142 @@
                 <w:szCs w:val="24"/>
               </w:rPr>
             </w:pPr>
-          </w:p>
-        </w:tc>
-        <w:tc>
-          <w:tcPr>
-            <w:tcW w:w="3117" w:type="dxa"/>
-          </w:tcPr>
-          <w:p>
-            <w:pPr>
-              <w:rPr>
-                <w:b/>
-                <w:bCs/>
+            <w:r>
+              <w:rPr>
                 <w:sz w:val="24"/>
                 <w:szCs w:val="24"/>
               </w:rPr>
-            </w:pPr>
+              <w:t>Tae Yong Eom</w:t>
+            </w:r>
+          </w:p>
+        </w:tc>
+        <w:tc>
+          <w:tcPr>
+            <w:tcW w:w="4078" w:type="dxa"/>
+          </w:tcPr>
+          <w:p>
+            <w:pPr>
+              <w:rPr>
+                <w:b/>
+                <w:bCs/>
+                <w:sz w:val="24"/>
+                <w:szCs w:val="24"/>
+              </w:rPr>
+            </w:pPr>
+            <w:r>
+              <w:rPr>
+                <w:b/>
+                <w:bCs/>
+                <w:sz w:val="24"/>
+                <w:szCs w:val="24"/>
+              </w:rPr>
+              <w:t xml:space="preserve">Test Plan, </w:t>
+            </w:r>
+            <w:r>
+              <w:rPr>
+                <w:b/>
+                <w:bCs/>
+                <w:sz w:val="24"/>
+                <w:szCs w:val="24"/>
+              </w:rPr>
+              <w:t>limitation checks, Git maintenance</w:t>
+            </w:r>
+          </w:p>
+        </w:tc>
+        <w:tc>
+          <w:tcPr>
+            <w:tcW w:w="3117" w:type="dxa"/>
+          </w:tcPr>
+          <w:p>
+            <w:pPr>
+              <w:rPr>
+                <w:b/>
+                <w:bCs/>
+                <w:sz w:val="24"/>
+                <w:szCs w:val="24"/>
+              </w:rPr>
+            </w:pPr>
+            <w:r>
+              <w:rPr>
+                <w:b/>
+                <w:bCs/>
+                <w:sz w:val="24"/>
+                <w:szCs w:val="24"/>
+              </w:rPr>
+              <w:t>NO</w:t>
+            </w:r>
+          </w:p>
+        </w:tc>
+      </w:tr>
+      <w:tr>
+        <w:tc>
+          <w:tcPr>
+            <w:tcW w:w="2155" w:type="dxa"/>
+          </w:tcPr>
+          <w:p>
+            <w:pPr>
+              <w:rPr>
+                <w:b/>
+                <w:bCs/>
+                <w:sz w:val="24"/>
+                <w:szCs w:val="24"/>
+              </w:rPr>
+            </w:pPr>
+            <w:r>
+              <w:rPr>
+                <w:sz w:val="24"/>
+                <w:szCs w:val="24"/>
+              </w:rPr>
+              <w:t>Azad Zeynalov</w:t>
+            </w:r>
+          </w:p>
+        </w:tc>
+        <w:tc>
+          <w:tcPr>
+            <w:tcW w:w="4078" w:type="dxa"/>
+          </w:tcPr>
+          <w:p>
+            <w:pPr>
+              <w:rPr>
+                <w:b/>
+                <w:bCs/>
+                <w:sz w:val="24"/>
+                <w:szCs w:val="24"/>
+              </w:rPr>
+            </w:pPr>
+            <w:r>
+              <w:rPr>
+                <w:b/>
+                <w:bCs/>
+                <w:sz w:val="24"/>
+                <w:szCs w:val="24"/>
+              </w:rPr>
+              <w:t>Final check, git maintenance</w:t>
+            </w:r>
+          </w:p>
+        </w:tc>
+        <w:tc>
+          <w:tcPr>
+            <w:tcW w:w="3117" w:type="dxa"/>
+          </w:tcPr>
+          <w:p>
+            <w:pPr>
+              <w:rPr>
+                <w:b/>
+                <w:bCs/>
+                <w:sz w:val="24"/>
+                <w:szCs w:val="24"/>
+              </w:rPr>
+            </w:pPr>
+            <w:r>
+              <w:rPr>
+                <w:b/>
+                <w:bCs/>
+                <w:sz w:val="24"/>
+                <w:szCs w:val="24"/>
+              </w:rPr>
+              <w:t>NO</w:t>
+            </w:r>
           </w:p>
         </w:tc>
       </w:tr>
@@ -1756,6 +1855,7 @@
                 <w:sz w:val="28"/>
                 <w:szCs w:val="28"/>
               </w:rPr>
+              <w:lastRenderedPageBreak/>
               <w:t>Reflection</w:t>
             </w:r>
           </w:p>
@@ -1833,7 +1933,6 @@
                 <w:sz w:val="28"/>
                 <w:szCs w:val="28"/>
               </w:rPr>
-              <w:lastRenderedPageBreak/>
               <w:t>Test Plan</w:t>
             </w:r>
           </w:p>
@@ -1984,6 +2083,15 @@
                 <w:szCs w:val="28"/>
               </w:rPr>
             </w:pPr>
+            <w:r>
+              <w:rPr>
+                <w:b w:val="0"/>
+                <w:bCs w:val="0"/>
+                <w:sz w:val="28"/>
+                <w:szCs w:val="28"/>
+              </w:rPr>
+              <w:t>Finalization</w:t>
+            </w:r>
           </w:p>
         </w:tc>
         <w:tc>
@@ -2000,6 +2108,15 @@
                 <w:szCs w:val="28"/>
               </w:rPr>
             </w:pPr>
+            <w:r>
+              <w:rPr>
+                <w:b/>
+                <w:bCs/>
+                <w:sz w:val="28"/>
+                <w:szCs w:val="28"/>
+              </w:rPr>
+              <w:t>Each member to review before submission</w:t>
+            </w:r>
           </w:p>
         </w:tc>
         <w:tc>
@@ -2016,6 +2133,15 @@
                 <w:szCs w:val="28"/>
               </w:rPr>
             </w:pPr>
+            <w:r>
+              <w:rPr>
+                <w:b/>
+                <w:bCs/>
+                <w:sz w:val="28"/>
+                <w:szCs w:val="28"/>
+              </w:rPr>
+              <w:t>In Progress</w:t>
+            </w:r>
           </w:p>
         </w:tc>
       </w:tr>
@@ -2037,6 +2163,15 @@
                 <w:szCs w:val="28"/>
               </w:rPr>
             </w:pPr>
+            <w:r>
+              <w:rPr>
+                <w:b w:val="0"/>
+                <w:bCs w:val="0"/>
+                <w:sz w:val="28"/>
+                <w:szCs w:val="28"/>
+              </w:rPr>
+              <w:t>Heather and C</w:t>
+            </w:r>
           </w:p>
         </w:tc>
         <w:tc>
@@ -2053,6 +2188,33 @@
                 <w:szCs w:val="28"/>
               </w:rPr>
             </w:pPr>
+            <w:r>
+              <w:rPr>
+                <w:b/>
+                <w:bCs/>
+                <w:sz w:val="28"/>
+                <w:szCs w:val="28"/>
+              </w:rPr>
+              <w:t xml:space="preserve">Required </w:t>
+            </w:r>
+            <w:r>
+              <w:rPr>
+                <w:b/>
+                <w:bCs/>
+                <w:sz w:val="28"/>
+                <w:szCs w:val="28"/>
+              </w:rPr>
+              <w:t>implementation</w:t>
+            </w:r>
+            <w:r>
+              <w:rPr>
+                <w:b/>
+                <w:bCs/>
+                <w:sz w:val="28"/>
+                <w:szCs w:val="28"/>
+              </w:rPr>
+              <w:t xml:space="preserve"> and heather files are added</w:t>
+            </w:r>
           </w:p>
         </w:tc>
         <w:tc>
@@ -2069,6 +2231,15 @@
                 <w:szCs w:val="28"/>
               </w:rPr>
             </w:pPr>
+            <w:r>
+              <w:rPr>
+                <w:b/>
+                <w:bCs/>
+                <w:sz w:val="28"/>
+                <w:szCs w:val="28"/>
+              </w:rPr>
+              <w:t>Completed</w:t>
+            </w:r>
           </w:p>
         </w:tc>
       </w:tr>
@@ -2311,6 +2482,9 @@
             <w:r>
               <w:t>Function and Heather File Definition</w:t>
             </w:r>
+            <w:r>
+              <w:t xml:space="preserve"> Accepted</w:t>
+            </w:r>
           </w:p>
         </w:tc>
         <w:tc>
@@ -2322,7 +2496,16 @@
               <w:cnfStyle w:val="000000000000" w:firstRow="0" w:lastRow="0" w:firstColumn="0" w:lastColumn="0" w:oddVBand="0" w:evenVBand="0" w:oddHBand="0" w:evenHBand="0" w:firstRowFirstColumn="0" w:firstRowLastColumn="0" w:lastRowFirstColumn="0" w:lastRowLastColumn="0"/>
             </w:pPr>
             <w:r>
-              <w:t>Each member reviews and test</w:t>
+              <w:t>Each member review</w:t>
+            </w:r>
+            <w:r>
+              <w:t>ed</w:t>
+            </w:r>
+            <w:r>
+              <w:t xml:space="preserve"> </w:t>
+            </w:r>
+            <w:r>
+              <w:t>and approved that each deliverable is satisfactory</w:t>
             </w:r>
           </w:p>
         </w:tc>
@@ -2338,7 +2521,13 @@
           </w:tcPr>
           <w:p>
             <w:r>
-              <w:t>Timing</w:t>
+              <w:t xml:space="preserve">Git </w:t>
+            </w:r>
+            <w:r>
+              <w:t xml:space="preserve">Structure </w:t>
+            </w:r>
+            <w:r>
+              <w:t>Maintained</w:t>
             </w:r>
           </w:p>
         </w:tc>
@@ -2351,7 +2540,7 @@
               <w:cnfStyle w:val="000000100000" w:firstRow="0" w:lastRow="0" w:firstColumn="0" w:lastColumn="0" w:oddVBand="0" w:evenVBand="0" w:oddHBand="1" w:evenHBand="0" w:firstRowFirstColumn="0" w:firstRowLastColumn="0" w:lastRowFirstColumn="0" w:lastRowLastColumn="0"/>
             </w:pPr>
             <w:r>
-              <w:t>Each member waits and checks for previous pulls to ensure organization of structure is maintained</w:t>
+              <w:t>Each member ensured structure of repository is maintained. Team ensures every member is knowledgeable of any structural errors.</w:t>
             </w:r>
           </w:p>
         </w:tc>
@@ -2362,7 +2551,11 @@
             <w:cnfStyle w:val="001000000000" w:firstRow="0" w:lastRow="0" w:firstColumn="1" w:lastColumn="0" w:oddVBand="0" w:evenVBand="0" w:oddHBand="0" w:evenHBand="0" w:firstRowFirstColumn="0" w:firstRowLastColumn="0" w:lastRowFirstColumn="0" w:lastRowLastColumn="0"/>
             <w:tcW w:w="2875" w:type="dxa"/>
           </w:tcPr>
-          <w:p/>
+          <w:p>
+            <w:r>
+              <w:t>No Git Branches for now</w:t>
+            </w:r>
+          </w:p>
         </w:tc>
         <w:tc>
           <w:tcPr>
@@ -2372,6 +2565,9 @@
             <w:pPr>
               <w:cnfStyle w:val="000000000000" w:firstRow="0" w:lastRow="0" w:firstColumn="0" w:lastColumn="0" w:oddVBand="0" w:evenVBand="0" w:oddHBand="0" w:evenHBand="0" w:firstRowFirstColumn="0" w:firstRowLastColumn="0" w:lastRowFirstColumn="0" w:lastRowLastColumn="0"/>
             </w:pPr>
+            <w:r>
+              <w:t>Team is not yet well versed in use of branches with regards to commits, mergers and pull requests. Use of branches not mandatory.</w:t>
+            </w:r>
           </w:p>
         </w:tc>
       </w:tr>
@@ -2499,6 +2695,7 @@
                 <w:sz w:val="28"/>
                 <w:szCs w:val="28"/>
               </w:rPr>
+              <w:lastRenderedPageBreak/>
               <w:t>Member</w:t>
             </w:r>
           </w:p>
@@ -2636,6 +2833,33 @@
               </w:rPr>
               <w:t>Reflection, scrum, heather</w:t>
             </w:r>
+            <w:r>
+              <w:rPr>
+                <w:b/>
+                <w:bCs/>
+                <w:sz w:val="28"/>
+                <w:szCs w:val="28"/>
+              </w:rPr>
+              <w:t>, .c</w:t>
+            </w:r>
+            <w:r>
+              <w:rPr>
+                <w:b/>
+                <w:bCs/>
+                <w:sz w:val="28"/>
+                <w:szCs w:val="28"/>
+              </w:rPr>
+              <w:t xml:space="preserve"> </w:t>
+            </w:r>
+            <w:r>
+              <w:rPr>
+                <w:b/>
+                <w:bCs/>
+                <w:sz w:val="28"/>
+                <w:szCs w:val="28"/>
+              </w:rPr>
+              <w:t>files</w:t>
+            </w:r>
           </w:p>
         </w:tc>
         <w:tc>
@@ -2652,6 +2876,24 @@
                 <w:szCs w:val="28"/>
               </w:rPr>
             </w:pPr>
+            <w:r>
+              <w:rPr>
+                <w:b/>
+                <w:bCs/>
+                <w:sz w:val="28"/>
+                <w:szCs w:val="28"/>
+              </w:rPr>
+              <w:t>2</w:t>
+            </w:r>
+            <w:r>
+              <w:rPr>
+                <w:b/>
+                <w:bCs/>
+                <w:sz w:val="28"/>
+                <w:szCs w:val="28"/>
+              </w:rPr>
+              <w:t xml:space="preserve"> h</w:t>
+            </w:r>
           </w:p>
         </w:tc>
         <w:tc>
@@ -2668,6 +2910,15 @@
                 <w:szCs w:val="28"/>
               </w:rPr>
             </w:pPr>
+            <w:r>
+              <w:rPr>
+                <w:b/>
+                <w:bCs/>
+                <w:sz w:val="28"/>
+                <w:szCs w:val="28"/>
+              </w:rPr>
+              <w:t>Y</w:t>
+            </w:r>
           </w:p>
         </w:tc>
       </w:tr>
@@ -2720,6 +2971,15 @@
               </w:rPr>
               <w:t>Git organization, branch set up</w:t>
             </w:r>
+            <w:r>
+              <w:rPr>
+                <w:b/>
+                <w:bCs/>
+                <w:sz w:val="28"/>
+                <w:szCs w:val="28"/>
+              </w:rPr>
+              <w:t>, finalization</w:t>
+            </w:r>
           </w:p>
         </w:tc>
         <w:tc>
@@ -2736,6 +2996,24 @@
                 <w:szCs w:val="28"/>
               </w:rPr>
             </w:pPr>
+            <w:r>
+              <w:rPr>
+                <w:b/>
+                <w:bCs/>
+                <w:sz w:val="28"/>
+                <w:szCs w:val="28"/>
+              </w:rPr>
+              <w:t>2</w:t>
+            </w:r>
+            <w:r>
+              <w:rPr>
+                <w:b/>
+                <w:bCs/>
+                <w:sz w:val="28"/>
+                <w:szCs w:val="28"/>
+              </w:rPr>
+              <w:t>h</w:t>
+            </w:r>
           </w:p>
         </w:tc>
         <w:tc>
@@ -2752,6 +3030,15 @@
                 <w:szCs w:val="28"/>
               </w:rPr>
             </w:pPr>
+            <w:r>
+              <w:rPr>
+                <w:b/>
+                <w:bCs/>
+                <w:sz w:val="28"/>
+                <w:szCs w:val="28"/>
+              </w:rPr>
+              <w:t>Y</w:t>
+            </w:r>
           </w:p>
         </w:tc>
       </w:tr>
@@ -2823,6 +3110,24 @@
                 <w:szCs w:val="28"/>
               </w:rPr>
             </w:pPr>
+            <w:r>
+              <w:rPr>
+                <w:b/>
+                <w:bCs/>
+                <w:sz w:val="28"/>
+                <w:szCs w:val="28"/>
+              </w:rPr>
+              <w:t>2</w:t>
+            </w:r>
+            <w:r>
+              <w:rPr>
+                <w:b/>
+                <w:bCs/>
+                <w:sz w:val="28"/>
+                <w:szCs w:val="28"/>
+              </w:rPr>
+              <w:t>h</w:t>
+            </w:r>
           </w:p>
         </w:tc>
         <w:tc>
@@ -2839,6 +3144,15 @@
                 <w:szCs w:val="28"/>
               </w:rPr>
             </w:pPr>
+            <w:r>
+              <w:rPr>
+                <w:b/>
+                <w:bCs/>
+                <w:sz w:val="28"/>
+                <w:szCs w:val="28"/>
+              </w:rPr>
+              <w:t>Y</w:t>
+            </w:r>
           </w:p>
         </w:tc>
       </w:tr>
@@ -2891,6 +3205,15 @@
               </w:rPr>
               <w:t>Git organization</w:t>
             </w:r>
+            <w:r>
+              <w:rPr>
+                <w:b/>
+                <w:bCs/>
+                <w:sz w:val="28"/>
+                <w:szCs w:val="28"/>
+              </w:rPr>
+              <w:t>, Test plan</w:t>
+            </w:r>
           </w:p>
         </w:tc>
         <w:tc>
@@ -2907,6 +3230,24 @@
                 <w:szCs w:val="28"/>
               </w:rPr>
             </w:pPr>
+            <w:r>
+              <w:rPr>
+                <w:b/>
+                <w:bCs/>
+                <w:sz w:val="28"/>
+                <w:szCs w:val="28"/>
+              </w:rPr>
+              <w:t>2</w:t>
+            </w:r>
+            <w:r>
+              <w:rPr>
+                <w:b/>
+                <w:bCs/>
+                <w:sz w:val="28"/>
+                <w:szCs w:val="28"/>
+              </w:rPr>
+              <w:t>h</w:t>
+            </w:r>
           </w:p>
         </w:tc>
         <w:tc>
@@ -2923,6 +3264,15 @@
                 <w:szCs w:val="28"/>
               </w:rPr>
             </w:pPr>
+            <w:r>
+              <w:rPr>
+                <w:b/>
+                <w:bCs/>
+                <w:sz w:val="28"/>
+                <w:szCs w:val="28"/>
+              </w:rPr>
+              <w:t>Y</w:t>
+            </w:r>
           </w:p>
         </w:tc>
       </w:tr>
@@ -2944,6 +3294,15 @@
                 <w:szCs w:val="28"/>
               </w:rPr>
             </w:pPr>
+            <w:r>
+              <w:rPr>
+                <w:b w:val="0"/>
+                <w:bCs w:val="0"/>
+                <w:sz w:val="28"/>
+                <w:szCs w:val="28"/>
+              </w:rPr>
+              <w:t>Azad</w:t>
+            </w:r>
           </w:p>
         </w:tc>
         <w:tc>
@@ -2960,6 +3319,42 @@
                 <w:szCs w:val="28"/>
               </w:rPr>
             </w:pPr>
+            <w:r>
+              <w:rPr>
+                <w:b/>
+                <w:bCs/>
+                <w:sz w:val="28"/>
+                <w:szCs w:val="28"/>
+              </w:rPr>
+              <w:t>Test Plan, Git organization</w:t>
+            </w:r>
+            <w:r>
+              <w:rPr>
+                <w:b/>
+                <w:bCs/>
+                <w:sz w:val="28"/>
+                <w:szCs w:val="28"/>
+              </w:rPr>
+              <w:t xml:space="preserve"> &amp; </w:t>
+            </w:r>
+            <w:r>
+              <w:rPr>
+                <w:b/>
+                <w:bCs/>
+                <w:sz w:val="28"/>
+                <w:szCs w:val="28"/>
+              </w:rPr>
+              <w:t>m</w:t>
+            </w:r>
+            <w:r>
+              <w:rPr>
+                <w:b/>
+                <w:bCs/>
+                <w:sz w:val="28"/>
+                <w:szCs w:val="28"/>
+              </w:rPr>
+              <w:t xml:space="preserve">aintenance </w:t>
+            </w:r>
           </w:p>
         </w:tc>
         <w:tc>
@@ -2976,6 +3371,24 @@
                 <w:szCs w:val="28"/>
               </w:rPr>
             </w:pPr>
+            <w:r>
+              <w:rPr>
+                <w:b/>
+                <w:bCs/>
+                <w:sz w:val="28"/>
+                <w:szCs w:val="28"/>
+              </w:rPr>
+              <w:t>2</w:t>
+            </w:r>
+            <w:r>
+              <w:rPr>
+                <w:b/>
+                <w:bCs/>
+                <w:sz w:val="28"/>
+                <w:szCs w:val="28"/>
+              </w:rPr>
+              <w:t>h</w:t>
+            </w:r>
           </w:p>
         </w:tc>
         <w:tc>
@@ -2992,6 +3405,15 @@
                 <w:szCs w:val="28"/>
               </w:rPr>
             </w:pPr>
+            <w:r>
+              <w:rPr>
+                <w:b/>
+                <w:bCs/>
+                <w:sz w:val="28"/>
+                <w:szCs w:val="28"/>
+              </w:rPr>
+              <w:t>y</w:t>
+            </w:r>
           </w:p>
         </w:tc>
       </w:tr>
@@ -3229,7 +3651,11 @@
             <w:cnfStyle w:val="001000000000" w:firstRow="0" w:lastRow="0" w:firstColumn="1" w:lastColumn="0" w:oddVBand="0" w:evenVBand="0" w:oddHBand="0" w:evenHBand="0" w:firstRowFirstColumn="0" w:firstRowLastColumn="0" w:lastRowFirstColumn="0" w:lastRowLastColumn="0"/>
             <w:tcW w:w="1705" w:type="dxa"/>
           </w:tcPr>
-          <w:p/>
+          <w:p>
+            <w:r>
+              <w:t>AUDREY</w:t>
+            </w:r>
+          </w:p>
         </w:tc>
         <w:tc>
           <w:tcPr>
@@ -3239,6 +3665,21 @@
             <w:pPr>
               <w:cnfStyle w:val="000000100000" w:firstRow="0" w:lastRow="0" w:firstColumn="0" w:lastColumn="0" w:oddVBand="0" w:evenVBand="0" w:oddHBand="1" w:evenHBand="0" w:firstRowFirstColumn="0" w:firstRowLastColumn="0" w:lastRowFirstColumn="0" w:lastRowLastColumn="0"/>
             </w:pPr>
+            <w:r>
+              <w:t>Look into next MS deliverables</w:t>
+            </w:r>
+            <w:r>
+              <w:t>, deadlines</w:t>
+            </w:r>
+            <w:r>
+              <w:t xml:space="preserve">, </w:t>
+            </w:r>
+            <w:r>
+              <w:t xml:space="preserve">&amp; </w:t>
+            </w:r>
+            <w:r>
+              <w:t>to add potential issues to Jira</w:t>
+            </w:r>
           </w:p>
         </w:tc>
       </w:tr>
@@ -3597,6 +4038,15 @@
                 <w:szCs w:val="28"/>
               </w:rPr>
             </w:pPr>
+            <w:r>
+              <w:rPr>
+                <w:b/>
+                <w:bCs/>
+                <w:sz w:val="28"/>
+                <w:szCs w:val="28"/>
+              </w:rPr>
+              <w:t>Efficient completion of Milestone</w:t>
+            </w:r>
           </w:p>
         </w:tc>
       </w:tr>
@@ -3622,7 +4072,7 @@
                 <w:sz w:val="28"/>
                 <w:szCs w:val="28"/>
               </w:rPr>
-              <w:t>Heather files and CPP files completed</w:t>
+              <w:t>Heather files and C files completed</w:t>
             </w:r>
           </w:p>
         </w:tc>
@@ -3640,6 +4090,15 @@
                 <w:szCs w:val="28"/>
               </w:rPr>
             </w:pPr>
+            <w:r>
+              <w:rPr>
+                <w:b/>
+                <w:bCs/>
+                <w:sz w:val="28"/>
+                <w:szCs w:val="28"/>
+              </w:rPr>
+              <w:t>Efficient completion of Milestone</w:t>
+            </w:r>
           </w:p>
         </w:tc>
       </w:tr>
@@ -3686,6 +4145,15 @@
                 <w:szCs w:val="28"/>
               </w:rPr>
             </w:pPr>
+            <w:r>
+              <w:rPr>
+                <w:b/>
+                <w:bCs/>
+                <w:sz w:val="28"/>
+                <w:szCs w:val="28"/>
+              </w:rPr>
+              <w:t>Efficient completion of Milestone</w:t>
+            </w:r>
           </w:p>
         </w:tc>
       </w:tr>
@@ -3704,6 +4172,24 @@
                 <w:szCs w:val="28"/>
               </w:rPr>
             </w:pPr>
+            <w:r>
+              <w:rPr>
+                <w:b w:val="0"/>
+                <w:bCs w:val="0"/>
+                <w:sz w:val="28"/>
+                <w:szCs w:val="28"/>
+              </w:rPr>
+              <w:t>Great Teamwork</w:t>
+            </w:r>
+            <w:r>
+              <w:rPr>
+                <w:b w:val="0"/>
+                <w:bCs w:val="0"/>
+                <w:sz w:val="28"/>
+                <w:szCs w:val="28"/>
+              </w:rPr>
+              <w:t xml:space="preserve"> </w:t>
+            </w:r>
           </w:p>
         </w:tc>
         <w:tc>
@@ -3720,6 +4206,15 @@
                 <w:szCs w:val="28"/>
               </w:rPr>
             </w:pPr>
+            <w:r>
+              <w:rPr>
+                <w:b/>
+                <w:bCs/>
+                <w:sz w:val="28"/>
+                <w:szCs w:val="28"/>
+              </w:rPr>
+              <w:t>Efficient completion of Milestone</w:t>
+            </w:r>
           </w:p>
         </w:tc>
       </w:tr>
@@ -3863,7 +4358,6 @@
     </w:p>
     <w:p>
       <w:r>
-        <w:lastRenderedPageBreak/>
         <w:t>Here you can highlight things which worked well. This indicates that the way you worked on these items is working and should be continued.</w:t>
       </w:r>
     </w:p>
@@ -3976,7 +4470,34 @@
                 <w:sz w:val="28"/>
                 <w:szCs w:val="28"/>
               </w:rPr>
-              <w:t>Each member is assertive and provides useful input to ensure prompt completed of MS2</w:t>
+              <w:t>Each member is assertive and provides useful input to ensure prompt complet</w:t>
+            </w:r>
+            <w:r>
+              <w:rPr>
+                <w:b/>
+                <w:bCs/>
+                <w:sz w:val="28"/>
+                <w:szCs w:val="28"/>
+              </w:rPr>
+              <w:t>ion</w:t>
+            </w:r>
+            <w:r>
+              <w:rPr>
+                <w:b/>
+                <w:bCs/>
+                <w:sz w:val="28"/>
+                <w:szCs w:val="28"/>
+              </w:rPr>
+              <w:t xml:space="preserve"> of </w:t>
+            </w:r>
+            <w:r>
+              <w:rPr>
+                <w:b/>
+                <w:bCs/>
+                <w:sz w:val="28"/>
+                <w:szCs w:val="28"/>
+              </w:rPr>
+              <w:t>Milestone</w:t>
             </w:r>
           </w:p>
         </w:tc>
@@ -4341,6 +4862,15 @@
                 <w:szCs w:val="28"/>
               </w:rPr>
             </w:pPr>
+            <w:r>
+              <w:rPr>
+                <w:b/>
+                <w:bCs/>
+                <w:sz w:val="28"/>
+                <w:szCs w:val="28"/>
+              </w:rPr>
+              <w:t>NA</w:t>
+            </w:r>
           </w:p>
         </w:tc>
       </w:tr>
@@ -4615,6 +5145,7 @@
         </w:numPr>
       </w:pPr>
       <w:r>
+        <w:lastRenderedPageBreak/>
         <w:t>Is this process more difficult than just writing the software to complete the project? If so, why is it more difficult? If not, why is it easier than just writing the software?</w:t>
       </w:r>
       <w:r>
@@ -4660,7 +5191,6 @@
         <w:br/>
       </w:r>
       <w:r>
-        <w:lastRenderedPageBreak/>
         <w:br/>
       </w:r>
     </w:p>

</xml_diff>

<commit_message>
Finalization for deliverables completed, some changes made to fn definition
</commit_message>
<xml_diff>
--- a/Documents/ScrumReports/ms2-scrum-reportgroup5.docx
+++ b/Documents/ScrumReports/ms2-scrum-reportgroup5.docx
@@ -79,10 +79,13 @@
               <w:t xml:space="preserve"> </w:t>
             </w:r>
             <w:r>
-              <w:t>Audrey Mary</w:t>
-            </w:r>
-            <w:r>
-              <w:t xml:space="preserve"> Duzon</w:t>
+              <w:t>Audrey</w:t>
+            </w:r>
+            <w:r>
+              <w:t xml:space="preserve"> </w:t>
+            </w:r>
+            <w:r>
+              <w:t>Duzon</w:t>
             </w:r>
           </w:p>
         </w:tc>
@@ -860,78 +863,78 @@
               </w:rPr>
               <w:t>Data structures</w:t>
             </w:r>
-          </w:p>
-        </w:tc>
-        <w:tc>
-          <w:tcPr>
-            <w:tcW w:w="3117" w:type="dxa"/>
-          </w:tcPr>
-          <w:p>
-            <w:pPr>
+            <w:r>
               <w:rPr>
                 <w:b/>
                 <w:bCs/>
                 <w:sz w:val="24"/>
                 <w:szCs w:val="24"/>
               </w:rPr>
-            </w:pPr>
-            <w:r>
+              <w:t>, Route struct additions</w:t>
+            </w:r>
+          </w:p>
+        </w:tc>
+        <w:tc>
+          <w:tcPr>
+            <w:tcW w:w="3117" w:type="dxa"/>
+          </w:tcPr>
+          <w:p>
+            <w:pPr>
               <w:rPr>
                 <w:b/>
                 <w:bCs/>
                 <w:sz w:val="24"/>
                 <w:szCs w:val="24"/>
               </w:rPr>
-              <w:t>NO</w:t>
-            </w:r>
-          </w:p>
-        </w:tc>
-      </w:tr>
-      <w:tr>
-        <w:tc>
-          <w:tcPr>
-            <w:tcW w:w="2155" w:type="dxa"/>
-          </w:tcPr>
-          <w:p>
-            <w:pPr>
+            </w:pPr>
+            <w:r>
               <w:rPr>
                 <w:b/>
                 <w:bCs/>
                 <w:sz w:val="24"/>
                 <w:szCs w:val="24"/>
               </w:rPr>
-            </w:pPr>
-            <w:r>
-              <w:rPr>
+              <w:t>NO</w:t>
+            </w:r>
+          </w:p>
+        </w:tc>
+      </w:tr>
+      <w:tr>
+        <w:tc>
+          <w:tcPr>
+            <w:tcW w:w="2155" w:type="dxa"/>
+          </w:tcPr>
+          <w:p>
+            <w:pPr>
+              <w:rPr>
+                <w:b/>
+                <w:bCs/>
                 <w:sz w:val="24"/>
                 <w:szCs w:val="24"/>
               </w:rPr>
-              <w:t>Julia Alekseev</w:t>
-            </w:r>
-          </w:p>
-        </w:tc>
-        <w:tc>
-          <w:tcPr>
-            <w:tcW w:w="4078" w:type="dxa"/>
-          </w:tcPr>
-          <w:p>
-            <w:pPr>
-              <w:rPr>
-                <w:b/>
-                <w:bCs/>
+            </w:pPr>
+            <w:r>
+              <w:rPr>
                 <w:sz w:val="24"/>
                 <w:szCs w:val="24"/>
               </w:rPr>
-            </w:pPr>
-            <w:r>
+              <w:t>Julia Alekseev</w:t>
+            </w:r>
+          </w:p>
+        </w:tc>
+        <w:tc>
+          <w:tcPr>
+            <w:tcW w:w="4078" w:type="dxa"/>
+          </w:tcPr>
+          <w:p>
+            <w:pPr>
               <w:rPr>
                 <w:b/>
                 <w:bCs/>
                 <w:sz w:val="24"/>
                 <w:szCs w:val="24"/>
               </w:rPr>
-              <w:t>Reflection, input.c and input.h</w:t>
-            </w:r>
+            </w:pPr>
             <w:r>
               <w:rPr>
                 <w:b/>
@@ -939,23 +942,17 @@
                 <w:sz w:val="24"/>
                 <w:szCs w:val="24"/>
               </w:rPr>
-              <w:t>, scrum, Test plan</w:t>
-            </w:r>
-          </w:p>
-        </w:tc>
-        <w:tc>
-          <w:tcPr>
-            <w:tcW w:w="3117" w:type="dxa"/>
-          </w:tcPr>
-          <w:p>
-            <w:pPr>
+              <w:t>Reflection, input.c and input.h</w:t>
+            </w:r>
+            <w:r>
               <w:rPr>
                 <w:b/>
                 <w:bCs/>
                 <w:sz w:val="24"/>
                 <w:szCs w:val="24"/>
               </w:rPr>
-            </w:pPr>
+              <w:t>, scrum, Test plan</w:t>
+            </w:r>
             <w:r>
               <w:rPr>
                 <w:b/>
@@ -963,15 +960,13 @@
                 <w:sz w:val="24"/>
                 <w:szCs w:val="24"/>
               </w:rPr>
-              <w:t>NO</w:t>
-            </w:r>
-          </w:p>
-        </w:tc>
-      </w:tr>
-      <w:tr>
-        <w:tc>
-          <w:tcPr>
-            <w:tcW w:w="2155" w:type="dxa"/>
+              <w:t>, Jira tracking</w:t>
+            </w:r>
+          </w:p>
+        </w:tc>
+        <w:tc>
+          <w:tcPr>
+            <w:tcW w:w="3117" w:type="dxa"/>
           </w:tcPr>
           <w:p>
             <w:pPr>
@@ -984,16 +979,20 @@
             </w:pPr>
             <w:r>
               <w:rPr>
+                <w:b/>
+                <w:bCs/>
                 <w:sz w:val="24"/>
                 <w:szCs w:val="24"/>
               </w:rPr>
-              <w:t>Audrey Mary Duzon</w:t>
-            </w:r>
-          </w:p>
-        </w:tc>
-        <w:tc>
-          <w:tcPr>
-            <w:tcW w:w="4078" w:type="dxa"/>
+              <w:t>NO</w:t>
+            </w:r>
+          </w:p>
+        </w:tc>
+      </w:tr>
+      <w:tr>
+        <w:tc>
+          <w:tcPr>
+            <w:tcW w:w="2155" w:type="dxa"/>
           </w:tcPr>
           <w:p>
             <w:pPr>
@@ -1006,22 +1005,26 @@
             </w:pPr>
             <w:r>
               <w:rPr>
-                <w:b/>
-                <w:bCs/>
                 <w:sz w:val="24"/>
                 <w:szCs w:val="24"/>
               </w:rPr>
-              <w:t xml:space="preserve">Test plan, </w:t>
-            </w:r>
-            <w:r>
+              <w:t>Audrey Mary Duzon</w:t>
+            </w:r>
+          </w:p>
+        </w:tc>
+        <w:tc>
+          <w:tcPr>
+            <w:tcW w:w="4078" w:type="dxa"/>
+          </w:tcPr>
+          <w:p>
+            <w:pPr>
               <w:rPr>
                 <w:b/>
                 <w:bCs/>
                 <w:sz w:val="24"/>
                 <w:szCs w:val="24"/>
               </w:rPr>
-              <w:t>Git organization</w:t>
-            </w:r>
+            </w:pPr>
             <w:r>
               <w:rPr>
                 <w:b/>
@@ -1029,7 +1032,61 @@
                 <w:sz w:val="24"/>
                 <w:szCs w:val="24"/>
               </w:rPr>
-              <w:t>, Jira track, Finalization before submission</w:t>
+              <w:t xml:space="preserve">Test plan, </w:t>
+            </w:r>
+            <w:r>
+              <w:rPr>
+                <w:b/>
+                <w:bCs/>
+                <w:sz w:val="24"/>
+                <w:szCs w:val="24"/>
+              </w:rPr>
+              <w:t>Git organization</w:t>
+            </w:r>
+            <w:r>
+              <w:rPr>
+                <w:b/>
+                <w:bCs/>
+                <w:sz w:val="24"/>
+                <w:szCs w:val="24"/>
+              </w:rPr>
+              <w:t>, Jira track</w:t>
+            </w:r>
+            <w:r>
+              <w:rPr>
+                <w:b/>
+                <w:bCs/>
+                <w:sz w:val="24"/>
+                <w:szCs w:val="24"/>
+              </w:rPr>
+              <w:t>ing</w:t>
+            </w:r>
+            <w:r>
+              <w:rPr>
+                <w:b/>
+                <w:bCs/>
+                <w:sz w:val="24"/>
+                <w:szCs w:val="24"/>
+              </w:rPr>
+              <w:t xml:space="preserve">, </w:t>
+            </w:r>
+            <w:r>
+              <w:rPr>
+                <w:b/>
+                <w:bCs/>
+                <w:sz w:val="24"/>
+                <w:szCs w:val="24"/>
+              </w:rPr>
+              <w:t>scrum, final checks</w:t>
+            </w:r>
+            <w:r>
+              <w:rPr>
+                <w:b/>
+                <w:bCs/>
+                <w:sz w:val="24"/>
+                <w:szCs w:val="24"/>
+              </w:rPr>
+              <w:t>, data structure</w:t>
             </w:r>
           </w:p>
         </w:tc>
@@ -1781,6 +1838,7 @@
                 <w:sz w:val="28"/>
                 <w:szCs w:val="28"/>
               </w:rPr>
+              <w:lastRenderedPageBreak/>
               <w:t>Topic</w:t>
             </w:r>
           </w:p>
@@ -1855,7 +1913,6 @@
                 <w:sz w:val="28"/>
                 <w:szCs w:val="28"/>
               </w:rPr>
-              <w:lastRenderedPageBreak/>
               <w:t>Reflection</w:t>
             </w:r>
           </w:p>
@@ -1958,7 +2015,25 @@
                 <w:sz w:val="28"/>
                 <w:szCs w:val="28"/>
               </w:rPr>
-              <w:t>Ensured the document is written correctly and each member is in agreement with the entry</w:t>
+              <w:t xml:space="preserve">Ensured the document is written correctly and each member </w:t>
+            </w:r>
+            <w:r>
+              <w:rPr>
+                <w:b/>
+                <w:bCs/>
+                <w:sz w:val="28"/>
+                <w:szCs w:val="28"/>
+              </w:rPr>
+              <w:t>agrees</w:t>
+            </w:r>
+            <w:r>
+              <w:rPr>
+                <w:b/>
+                <w:bCs/>
+                <w:sz w:val="28"/>
+                <w:szCs w:val="28"/>
+              </w:rPr>
+              <w:t xml:space="preserve"> with the entry</w:t>
             </w:r>
           </w:p>
         </w:tc>
@@ -2140,7 +2215,7 @@
                 <w:sz w:val="28"/>
                 <w:szCs w:val="28"/>
               </w:rPr>
-              <w:t>In Progress</w:t>
+              <w:t>Completed</w:t>
             </w:r>
           </w:p>
         </w:tc>
@@ -2205,6 +2280,15 @@
                 <w:szCs w:val="28"/>
               </w:rPr>
               <w:t>implementation</w:t>
+            </w:r>
+            <w:r>
+              <w:rPr>
+                <w:b/>
+                <w:bCs/>
+                <w:sz w:val="28"/>
+                <w:szCs w:val="28"/>
+              </w:rPr>
+              <w:t xml:space="preserve"> (function shells)</w:t>
             </w:r>
             <w:r>
               <w:rPr>
@@ -2469,6 +2553,9 @@
             <w:r>
               <w:t>Each member reviewed each entry and entry is grammatically correct</w:t>
             </w:r>
+            <w:r>
+              <w:t xml:space="preserve"> and satisfactory.</w:t>
+            </w:r>
           </w:p>
         </w:tc>
       </w:tr>
@@ -2506,6 +2593,9 @@
             </w:r>
             <w:r>
               <w:t>and approved that each deliverable is satisfactory</w:t>
+            </w:r>
+            <w:r>
+              <w:t>.</w:t>
             </w:r>
           </w:p>
         </w:tc>
@@ -2540,7 +2630,13 @@
               <w:cnfStyle w:val="000000100000" w:firstRow="0" w:lastRow="0" w:firstColumn="0" w:lastColumn="0" w:oddVBand="0" w:evenVBand="0" w:oddHBand="1" w:evenHBand="0" w:firstRowFirstColumn="0" w:firstRowLastColumn="0" w:lastRowFirstColumn="0" w:lastRowLastColumn="0"/>
             </w:pPr>
             <w:r>
-              <w:t>Each member ensured structure of repository is maintained. Team ensures every member is knowledgeable of any structural errors.</w:t>
+              <w:t xml:space="preserve">Each member ensured </w:t>
+            </w:r>
+            <w:r>
+              <w:t>the structure</w:t>
+            </w:r>
+            <w:r>
+              <w:t xml:space="preserve"> of repository is maintained. Team ensures every member is knowledgeable of any structural errors.</w:t>
             </w:r>
           </w:p>
         </w:tc>
@@ -2566,7 +2662,16 @@
               <w:cnfStyle w:val="000000000000" w:firstRow="0" w:lastRow="0" w:firstColumn="0" w:lastColumn="0" w:oddVBand="0" w:evenVBand="0" w:oddHBand="0" w:evenHBand="0" w:firstRowFirstColumn="0" w:firstRowLastColumn="0" w:lastRowFirstColumn="0" w:lastRowLastColumn="0"/>
             </w:pPr>
             <w:r>
-              <w:t>Team is not yet well versed in use of branches with regards to commits, mergers and pull requests. Use of branches not mandatory.</w:t>
+              <w:t>The team</w:t>
+            </w:r>
+            <w:r>
+              <w:t xml:space="preserve"> is not yet well versed in use of branches with regards to commits, mergers and pull requests. Use of branches not mandatory</w:t>
+            </w:r>
+            <w:r>
+              <w:t xml:space="preserve"> as per professor</w:t>
+            </w:r>
+            <w:r>
+              <w:t>.</w:t>
             </w:r>
           </w:p>
         </w:tc>
@@ -2580,7 +2685,20 @@
             <w:cnfStyle w:val="001000000000" w:firstRow="0" w:lastRow="0" w:firstColumn="1" w:lastColumn="0" w:oddVBand="0" w:evenVBand="0" w:oddHBand="0" w:evenHBand="0" w:firstRowFirstColumn="0" w:firstRowLastColumn="0" w:lastRowFirstColumn="0" w:lastRowLastColumn="0"/>
             <w:tcW w:w="2875" w:type="dxa"/>
           </w:tcPr>
-          <w:p/>
+          <w:p>
+            <w:r>
+              <w:t>Some M</w:t>
+            </w:r>
+            <w:r>
+              <w:t>ilestone 3</w:t>
+            </w:r>
+            <w:r>
+              <w:t xml:space="preserve"> aspects </w:t>
+            </w:r>
+            <w:r>
+              <w:t>started</w:t>
+            </w:r>
+          </w:p>
         </w:tc>
         <w:tc>
           <w:tcPr>
@@ -2590,6 +2708,9 @@
             <w:pPr>
               <w:cnfStyle w:val="000000100000" w:firstRow="0" w:lastRow="0" w:firstColumn="0" w:lastColumn="0" w:oddVBand="0" w:evenVBand="0" w:oddHBand="1" w:evenHBand="0" w:firstRowFirstColumn="0" w:firstRowLastColumn="0" w:lastRowFirstColumn="0" w:lastRowLastColumn="0"/>
             </w:pPr>
+            <w:r>
+              <w:t>Some function definitions are added. More testing required to produce desired results.</w:t>
+            </w:r>
           </w:p>
         </w:tc>
       </w:tr>
@@ -2657,7 +2778,11 @@
     </w:p>
     <w:p>
       <w:r>
-        <w:t>Each member is assumed to participate in the SCRUM meeting and contribute to the completion of the SCRUM report and reflections. Since the SCRUM meeting will not take more than 20-30 minutes, there is lots of time left to undertake some of the actual work tasks. In the table below, each member should list what they did to complete the SCRUM report, the reflections, and 1-4 other tasks they completed during the class period. If a task could not be completed, the student should indicate why this was not possible.</w:t>
+        <w:t xml:space="preserve">Each member is assumed to participate in the SCRUM meeting and contribute to the completion of the SCRUM report and reflections. Since the SCRUM meeting will not take more than 20-30 minutes, there is </w:t>
+      </w:r>
+      <w:r>
+        <w:lastRenderedPageBreak/>
+        <w:t>lots of time left to undertake some of the actual work tasks. In the table below, each member should list what they did to complete the SCRUM report, the reflections, and 1-4 other tasks they completed during the class period. If a task could not be completed, the student should indicate why this was not possible.</w:t>
       </w:r>
     </w:p>
     <w:tbl>
@@ -2695,7 +2820,6 @@
                 <w:sz w:val="28"/>
                 <w:szCs w:val="28"/>
               </w:rPr>
-              <w:lastRenderedPageBreak/>
               <w:t>Member</w:t>
             </w:r>
           </w:p>
@@ -2828,37 +2952,19 @@
               <w:rPr>
                 <w:b/>
                 <w:bCs/>
-                <w:sz w:val="28"/>
-                <w:szCs w:val="28"/>
-              </w:rPr>
-              <w:t>Reflection, scrum, heather</w:t>
-            </w:r>
-            <w:r>
-              <w:rPr>
-                <w:b/>
-                <w:bCs/>
-                <w:sz w:val="28"/>
-                <w:szCs w:val="28"/>
-              </w:rPr>
-              <w:t>, .c</w:t>
-            </w:r>
-            <w:r>
-              <w:rPr>
-                <w:b/>
-                <w:bCs/>
-                <w:sz w:val="28"/>
-                <w:szCs w:val="28"/>
-              </w:rPr>
-              <w:t xml:space="preserve"> </w:t>
-            </w:r>
-            <w:r>
-              <w:rPr>
-                <w:b/>
-                <w:bCs/>
-                <w:sz w:val="28"/>
-                <w:szCs w:val="28"/>
-              </w:rPr>
-              <w:t>files</w:t>
+                <w:sz w:val="24"/>
+                <w:szCs w:val="24"/>
+              </w:rPr>
+              <w:t>Reflection, input.c and input.h</w:t>
+            </w:r>
+            <w:r>
+              <w:rPr>
+                <w:b/>
+                <w:bCs/>
+                <w:sz w:val="24"/>
+                <w:szCs w:val="24"/>
+              </w:rPr>
+              <w:t>, scrum, Test plan, Jira tracking</w:t>
             </w:r>
           </w:p>
         </w:tc>
@@ -2883,7 +2989,7 @@
                 <w:sz w:val="28"/>
                 <w:szCs w:val="28"/>
               </w:rPr>
-              <w:t>2</w:t>
+              <w:t>3</w:t>
             </w:r>
             <w:r>
               <w:rPr>
@@ -2966,19 +3072,10 @@
               <w:rPr>
                 <w:b/>
                 <w:bCs/>
-                <w:sz w:val="28"/>
-                <w:szCs w:val="28"/>
-              </w:rPr>
-              <w:t>Git organization, branch set up</w:t>
-            </w:r>
-            <w:r>
-              <w:rPr>
-                <w:b/>
-                <w:bCs/>
-                <w:sz w:val="28"/>
-                <w:szCs w:val="28"/>
-              </w:rPr>
-              <w:t>, finalization</w:t>
+                <w:sz w:val="24"/>
+                <w:szCs w:val="24"/>
+              </w:rPr>
+              <w:t>Test plan, Git organization, Jira tracking, scrum, final checks, data structure</w:t>
             </w:r>
           </w:p>
         </w:tc>
@@ -3003,7 +3100,7 @@
                 <w:sz w:val="28"/>
                 <w:szCs w:val="28"/>
               </w:rPr>
-              <w:t>2</w:t>
+              <w:t>3</w:t>
             </w:r>
             <w:r>
               <w:rPr>
@@ -3067,7 +3164,7 @@
                 <w:sz w:val="28"/>
                 <w:szCs w:val="28"/>
               </w:rPr>
-              <w:t>Nicole</w:t>
+              <w:t>Ka Ying Chan</w:t>
             </w:r>
           </w:p>
         </w:tc>
@@ -3089,10 +3186,10 @@
               <w:rPr>
                 <w:b/>
                 <w:bCs/>
-                <w:sz w:val="28"/>
-                <w:szCs w:val="28"/>
-              </w:rPr>
-              <w:t>Test plan</w:t>
+                <w:sz w:val="24"/>
+                <w:szCs w:val="24"/>
+              </w:rPr>
+              <w:t>Test plan, Data structures, Route struct additions</w:t>
             </w:r>
           </w:p>
         </w:tc>
@@ -3117,7 +3214,7 @@
                 <w:sz w:val="28"/>
                 <w:szCs w:val="28"/>
               </w:rPr>
-              <w:t>2</w:t>
+              <w:t>3</w:t>
             </w:r>
             <w:r>
               <w:rPr>
@@ -3200,19 +3297,10 @@
               <w:rPr>
                 <w:b/>
                 <w:bCs/>
-                <w:sz w:val="28"/>
-                <w:szCs w:val="28"/>
-              </w:rPr>
-              <w:t>Git organization</w:t>
-            </w:r>
-            <w:r>
-              <w:rPr>
-                <w:b/>
-                <w:bCs/>
-                <w:sz w:val="28"/>
-                <w:szCs w:val="28"/>
-              </w:rPr>
-              <w:t>, Test plan</w:t>
+                <w:sz w:val="24"/>
+                <w:szCs w:val="24"/>
+              </w:rPr>
+              <w:t>Test Plan, limitation checks, Git maintenance</w:t>
             </w:r>
           </w:p>
         </w:tc>
@@ -3237,7 +3325,7 @@
                 <w:sz w:val="28"/>
                 <w:szCs w:val="28"/>
               </w:rPr>
-              <w:t>2</w:t>
+              <w:t>3</w:t>
             </w:r>
             <w:r>
               <w:rPr>
@@ -3378,7 +3466,7 @@
                 <w:sz w:val="28"/>
                 <w:szCs w:val="28"/>
               </w:rPr>
-              <w:t>2</w:t>
+              <w:t>3</w:t>
             </w:r>
             <w:r>
               <w:rPr>
@@ -4072,6 +4160,7 @@
                 <w:sz w:val="28"/>
                 <w:szCs w:val="28"/>
               </w:rPr>
+              <w:lastRenderedPageBreak/>
               <w:t>Heather files and C files completed</w:t>
             </w:r>
           </w:p>
@@ -5145,7 +5234,6 @@
         </w:numPr>
       </w:pPr>
       <w:r>
-        <w:lastRenderedPageBreak/>
         <w:t>Is this process more difficult than just writing the software to complete the project? If so, why is it more difficult? If not, why is it easier than just writing the software?</w:t>
       </w:r>
       <w:r>

</xml_diff>